<commit_message>
Adding some additional decisions in architecture
</commit_message>
<xml_diff>
--- a/exercise_2/tweetwordcount/documents/Architecture.docx
+++ b/exercise_2/tweetwordcount/documents/Architecture.docx
@@ -85,28 +85,42 @@
       </w:r>
       <w:proofErr w:type="spellEnd"/>
       <w:r>
-        <w:t>, are p</w:t>
+        <w:t xml:space="preserve">, are passed to parse-tweet-bolt where they are cleaned and parsed into individual words, and the word collections are sent to count-bolt to be counted in a </w:t>
+      </w:r>
+      <w:proofErr w:type="spellStart"/>
+      <w:r>
+        <w:t>postgres</w:t>
+      </w:r>
+      <w:proofErr w:type="spellEnd"/>
+      <w:r>
+        <w:t xml:space="preserve"> database </w:t>
+      </w:r>
+      <w:proofErr w:type="spellStart"/>
+      <w:r>
+        <w:t>tweetwordcount</w:t>
+      </w:r>
+      <w:proofErr w:type="spellEnd"/>
+      <w:r>
+        <w:t>.</w:t>
+      </w:r>
+      <w:r>
+        <w:t xml:space="preserve"> The cleaning step I’ve left as preset by the assignment with getting rid of certain non-word symbols, retweets, and website links as these all seem valid nonsensical data for analyzing tweet trends. I’ve also left the requirement that the tweets have certain common words (such as a, the, is) so that there’s a modicum of validation on the tweet being </w:t>
       </w:r>
       <w:bookmarkStart w:id="0" w:name="_GoBack"/>
       <w:bookmarkEnd w:id="0"/>
       <w:r>
-        <w:t xml:space="preserve">assed to parse-tweet-bolt where they are cleaned and parsed into individual words, and the word collections are sent to count-bolt to be counted in a </w:t>
-      </w:r>
-      <w:proofErr w:type="spellStart"/>
-      <w:r>
-        <w:t>postgres</w:t>
-      </w:r>
-      <w:proofErr w:type="spellEnd"/>
-      <w:r>
-        <w:t xml:space="preserve"> database </w:t>
-      </w:r>
-      <w:proofErr w:type="spellStart"/>
-      <w:r>
-        <w:t>tweetwordcount</w:t>
-      </w:r>
-      <w:proofErr w:type="spellEnd"/>
-      <w:r>
-        <w:t xml:space="preserve">. </w:t>
+        <w:t xml:space="preserve">a real </w:t>
+      </w:r>
+      <w:proofErr w:type="spellStart"/>
+      <w:r>
+        <w:t>english</w:t>
+      </w:r>
+      <w:proofErr w:type="spellEnd"/>
+      <w:r>
+        <w:t xml:space="preserve"> thought.</w:t>
+      </w:r>
+      <w:r>
+        <w:t xml:space="preserve"> </w:t>
       </w:r>
       <w:r>
         <w:t xml:space="preserve">I’ve chosen to set parallelism of tweet-spout and parse-tweet-bolt to 1 to reduce the chance of common words between tweets or within a tweet being miscounted. For count-bolt, I have it </w:t>
@@ -119,6 +133,9 @@
       </w:r>
       <w:r>
         <w:t xml:space="preserve"> </w:t>
+      </w:r>
+      <w:r>
+        <w:t>Increasing the parallelism will reduce the bottleneck potential of the heavier processing involvement of this final bolt step.</w:t>
       </w:r>
     </w:p>
     <w:p>
@@ -293,7 +310,11 @@
       </w:r>
       <w:proofErr w:type="spellEnd"/>
       <w:r>
-        <w:t xml:space="preserve"> within </w:t>
+        <w:t xml:space="preserve"> </w:t>
+      </w:r>
+      <w:r>
+        <w:lastRenderedPageBreak/>
+        <w:t xml:space="preserve">within </w:t>
       </w:r>
       <w:proofErr w:type="spellStart"/>
       <w:r>
@@ -330,7 +351,6 @@
         <w:pStyle w:val="Heading2"/>
       </w:pPr>
       <w:r>
-        <w:lastRenderedPageBreak/>
         <w:t>Directory and file structure:</w:t>
       </w:r>
     </w:p>
@@ -1322,7 +1342,7 @@
 </file>
 
 <file path=customXml/itemProps1.xml><?xml version="1.0" encoding="utf-8"?>
-<ds:datastoreItem xmlns:ds="http://schemas.openxmlformats.org/officeDocument/2006/customXml" ds:itemID="{EBB686FE-5545-47E1-8068-34810EBA9EB0}">
+<ds:datastoreItem xmlns:ds="http://schemas.openxmlformats.org/officeDocument/2006/customXml" ds:itemID="{F7527852-2E74-4916-BD1A-3C92F06EE115}">
   <ds:schemaRefs>
     <ds:schemaRef ds:uri="http://schemas.openxmlformats.org/officeDocument/2006/bibliography"/>
   </ds:schemaRefs>

</xml_diff>